<commit_message>
Ficha de inscrição adicionada
</commit_message>
<xml_diff>
--- a/images/Ficha_Inscricao_LEA.docx
+++ b/images/Ficha_Inscricao_LEA.docx
@@ -38,12 +38,12 @@
             <wp:extent cx="1006540" cy="814659"/>
             <wp:effectExtent b="0" l="0" r="0" t="0"/>
             <wp:wrapNone/>
-            <wp:docPr id="1" name="image2.jpg"/>
+            <wp:docPr id="1" name="image1.jpg"/>
             <a:graphic>
               <a:graphicData uri="http://schemas.openxmlformats.org/drawingml/2006/picture">
                 <pic:pic>
                   <pic:nvPicPr>
-                    <pic:cNvPr id="0" name="image2.jpg"/>
+                    <pic:cNvPr id="0" name="image1.jpg"/>
                     <pic:cNvPicPr preferRelativeResize="0"/>
                   </pic:nvPicPr>
                   <pic:blipFill>
@@ -80,12 +80,12 @@
             <wp:extent cx="720090" cy="810260"/>
             <wp:effectExtent b="0" l="0" r="0" t="0"/>
             <wp:wrapNone/>
-            <wp:docPr id="2" name="image1.png"/>
+            <wp:docPr id="2" name="image2.png"/>
             <a:graphic>
               <a:graphicData uri="http://schemas.openxmlformats.org/drawingml/2006/picture">
                 <pic:pic>
                   <pic:nvPicPr>
-                    <pic:cNvPr id="0" name="image1.png"/>
+                    <pic:cNvPr id="0" name="image2.png"/>
                     <pic:cNvPicPr preferRelativeResize="0"/>
                   </pic:nvPicPr>
                   <pic:blipFill>
@@ -277,7 +277,24 @@
           <w:vertAlign w:val="baseline"/>
           <w:rtl w:val="0"/>
         </w:rPr>
-        <w:t xml:space="preserve">EDITAL 01/20</w:t>
+        <w:t xml:space="preserve">EDITAL 0</w:t>
+      </w:r>
+      <w:r>
+        <w:rPr>
+          <w:rFonts w:ascii="Calibri" w:cs="Calibri" w:eastAsia="Calibri" w:hAnsi="Calibri"/>
+          <w:b w:val="1"/>
+          <w:rtl w:val="0"/>
+        </w:rPr>
+        <w:t xml:space="preserve">2</w:t>
+      </w:r>
+      <w:r>
+        <w:rPr>
+          <w:rFonts w:ascii="Calibri" w:cs="Calibri" w:eastAsia="Calibri" w:hAnsi="Calibri"/>
+          <w:b w:val="1"/>
+          <w:vertAlign w:val="baseline"/>
+          <w:rtl w:val="0"/>
+        </w:rPr>
+        <w:t xml:space="preserve">/20</w:t>
       </w:r>
       <w:r>
         <w:rPr>
@@ -1398,7 +1415,32 @@
         <w:vertAlign w:val="baseline"/>
         <w:rtl w:val="0"/>
       </w:rPr>
-      <w:t xml:space="preserve">Edital 01/20</w:t>
+      <w:t xml:space="preserve">Edital 0</w:t>
+    </w:r>
+    <w:r>
+      <w:rPr>
+        <w:sz w:val="16"/>
+        <w:szCs w:val="16"/>
+        <w:rtl w:val="0"/>
+      </w:rPr>
+      <w:t xml:space="preserve">2</w:t>
+    </w:r>
+    <w:r>
+      <w:rPr>
+        <w:rFonts w:ascii="Times New Roman" w:cs="Times New Roman" w:eastAsia="Times New Roman" w:hAnsi="Times New Roman"/>
+        <w:b w:val="0"/>
+        <w:i w:val="0"/>
+        <w:smallCaps w:val="0"/>
+        <w:strike w:val="0"/>
+        <w:color w:val="000000"/>
+        <w:sz w:val="16"/>
+        <w:szCs w:val="16"/>
+        <w:u w:val="none"/>
+        <w:shd w:fill="auto" w:val="clear"/>
+        <w:vertAlign w:val="baseline"/>
+        <w:rtl w:val="0"/>
+      </w:rPr>
+      <w:t xml:space="preserve">/20</w:t>
     </w:r>
     <w:r>
       <w:rPr>

</xml_diff>

<commit_message>
Site atualizado para o semestre 2021.2
</commit_message>
<xml_diff>
--- a/images/Ficha_Inscricao_LEA.docx
+++ b/images/Ficha_Inscricao_LEA.docx
@@ -4,6 +4,7 @@
   <w:body>
     <w:p>
       <w:pPr>
+        <w:pageBreakBefore w:val="0"/>
         <w:jc w:val="center"/>
         <w:rPr>
           <w:rFonts w:ascii="Calibri" w:cs="Calibri" w:eastAsia="Calibri" w:hAnsi="Calibri"/>
@@ -38,12 +39,12 @@
             <wp:extent cx="1006540" cy="814659"/>
             <wp:effectExtent b="0" l="0" r="0" t="0"/>
             <wp:wrapNone/>
-            <wp:docPr id="1" name="image1.jpg"/>
+            <wp:docPr id="1" name="image2.jpg"/>
             <a:graphic>
               <a:graphicData uri="http://schemas.openxmlformats.org/drawingml/2006/picture">
                 <pic:pic>
                   <pic:nvPicPr>
-                    <pic:cNvPr id="0" name="image1.jpg"/>
+                    <pic:cNvPr id="0" name="image2.jpg"/>
                     <pic:cNvPicPr preferRelativeResize="0"/>
                   </pic:nvPicPr>
                   <pic:blipFill>
@@ -80,12 +81,12 @@
             <wp:extent cx="720090" cy="810260"/>
             <wp:effectExtent b="0" l="0" r="0" t="0"/>
             <wp:wrapNone/>
-            <wp:docPr id="2" name="image2.png"/>
+            <wp:docPr id="2" name="image1.png"/>
             <a:graphic>
               <a:graphicData uri="http://schemas.openxmlformats.org/drawingml/2006/picture">
                 <pic:pic>
                   <pic:nvPicPr>
-                    <pic:cNvPr id="0" name="image2.png"/>
+                    <pic:cNvPr id="0" name="image1.png"/>
                     <pic:cNvPicPr preferRelativeResize="0"/>
                   </pic:nvPicPr>
                   <pic:blipFill>
@@ -112,6 +113,7 @@
     </w:p>
     <w:p>
       <w:pPr>
+        <w:pageBreakBefore w:val="0"/>
         <w:jc w:val="center"/>
         <w:rPr>
           <w:rFonts w:ascii="Calibri" w:cs="Calibri" w:eastAsia="Calibri" w:hAnsi="Calibri"/>
@@ -136,6 +138,7 @@
     </w:p>
     <w:p>
       <w:pPr>
+        <w:pageBreakBefore w:val="0"/>
         <w:jc w:val="center"/>
         <w:rPr>
           <w:rFonts w:ascii="Calibri" w:cs="Calibri" w:eastAsia="Calibri" w:hAnsi="Calibri"/>
@@ -160,6 +163,7 @@
     </w:p>
     <w:p>
       <w:pPr>
+        <w:pageBreakBefore w:val="0"/>
         <w:jc w:val="center"/>
         <w:rPr>
           <w:rFonts w:ascii="Calibri" w:cs="Calibri" w:eastAsia="Calibri" w:hAnsi="Calibri"/>
@@ -184,6 +188,7 @@
     </w:p>
     <w:p>
       <w:pPr>
+        <w:pageBreakBefore w:val="0"/>
         <w:jc w:val="center"/>
         <w:rPr>
           <w:rFonts w:ascii="Calibri" w:cs="Calibri" w:eastAsia="Calibri" w:hAnsi="Calibri"/>
@@ -199,6 +204,7 @@
     </w:p>
     <w:p>
       <w:pPr>
+        <w:pageBreakBefore w:val="0"/>
         <w:rPr>
           <w:vertAlign w:val="baseline"/>
         </w:rPr>
@@ -213,6 +219,7 @@
       <w:pPr>
         <w:keepNext w:val="1"/>
         <w:keepLines w:val="0"/>
+        <w:pageBreakBefore w:val="0"/>
         <w:widowControl w:val="1"/>
         <w:numPr>
           <w:ilvl w:val="0"/>
@@ -263,6 +270,7 @@
     </w:p>
     <w:p>
       <w:pPr>
+        <w:pageBreakBefore w:val="0"/>
         <w:jc w:val="center"/>
         <w:rPr>
           <w:rFonts w:ascii="Calibri" w:cs="Calibri" w:eastAsia="Calibri" w:hAnsi="Calibri"/>
@@ -285,7 +293,7 @@
           <w:b w:val="1"/>
           <w:rtl w:val="0"/>
         </w:rPr>
-        <w:t xml:space="preserve">2</w:t>
+        <w:t xml:space="preserve">3</w:t>
       </w:r>
       <w:r>
         <w:rPr>
@@ -312,29 +320,31 @@
     </w:p>
     <w:p>
       <w:pPr>
-        <w:spacing w:line="360" w:lineRule="auto"/>
-        <w:rPr>
-          <w:rFonts w:ascii="Calibri" w:cs="Calibri" w:eastAsia="Calibri" w:hAnsi="Calibri"/>
-          <w:vertAlign w:val="baseline"/>
-        </w:rPr>
-      </w:pPr>
-      <w:r>
-        <w:rPr>
-          <w:rFonts w:ascii="Calibri" w:cs="Calibri" w:eastAsia="Calibri" w:hAnsi="Calibri"/>
-          <w:b w:val="1"/>
-          <w:vertAlign w:val="baseline"/>
-          <w:rtl w:val="0"/>
-        </w:rPr>
-        <w:tab/>
-      </w:r>
-      <w:r>
-        <w:rPr>
-          <w:rtl w:val="0"/>
-        </w:rPr>
-      </w:r>
-    </w:p>
-    <w:p>
-      <w:pPr>
+        <w:pageBreakBefore w:val="0"/>
+        <w:spacing w:line="360" w:lineRule="auto"/>
+        <w:rPr>
+          <w:rFonts w:ascii="Calibri" w:cs="Calibri" w:eastAsia="Calibri" w:hAnsi="Calibri"/>
+          <w:vertAlign w:val="baseline"/>
+        </w:rPr>
+      </w:pPr>
+      <w:r>
+        <w:rPr>
+          <w:rFonts w:ascii="Calibri" w:cs="Calibri" w:eastAsia="Calibri" w:hAnsi="Calibri"/>
+          <w:b w:val="1"/>
+          <w:vertAlign w:val="baseline"/>
+          <w:rtl w:val="0"/>
+        </w:rPr>
+        <w:tab/>
+      </w:r>
+      <w:r>
+        <w:rPr>
+          <w:rtl w:val="0"/>
+        </w:rPr>
+      </w:r>
+    </w:p>
+    <w:p>
+      <w:pPr>
+        <w:pageBreakBefore w:val="0"/>
         <w:spacing w:line="360" w:lineRule="auto"/>
         <w:rPr>
           <w:rFonts w:ascii="Calibri" w:cs="Calibri" w:eastAsia="Calibri" w:hAnsi="Calibri"/>
@@ -358,6 +368,7 @@
     </w:p>
     <w:p>
       <w:pPr>
+        <w:pageBreakBefore w:val="0"/>
         <w:spacing w:line="360" w:lineRule="auto"/>
         <w:rPr>
           <w:rFonts w:ascii="Calibri" w:cs="Calibri" w:eastAsia="Calibri" w:hAnsi="Calibri"/>
@@ -377,6 +388,7 @@
     </w:p>
     <w:p>
       <w:pPr>
+        <w:pageBreakBefore w:val="0"/>
         <w:spacing w:line="360" w:lineRule="auto"/>
         <w:rPr>
           <w:rFonts w:ascii="Calibri" w:cs="Calibri" w:eastAsia="Calibri" w:hAnsi="Calibri"/>
@@ -394,6 +406,7 @@
     </w:p>
     <w:p>
       <w:pPr>
+        <w:pageBreakBefore w:val="0"/>
         <w:spacing w:line="360" w:lineRule="auto"/>
         <w:rPr>
           <w:rFonts w:ascii="Calibri" w:cs="Calibri" w:eastAsia="Calibri" w:hAnsi="Calibri"/>
@@ -417,6 +430,7 @@
     </w:p>
     <w:p>
       <w:pPr>
+        <w:pageBreakBefore w:val="0"/>
         <w:spacing w:line="360" w:lineRule="auto"/>
         <w:rPr>
           <w:rFonts w:ascii="Calibri" w:cs="Calibri" w:eastAsia="Calibri" w:hAnsi="Calibri"/>
@@ -440,6 +454,7 @@
     </w:p>
     <w:p>
       <w:pPr>
+        <w:pageBreakBefore w:val="0"/>
         <w:spacing w:line="360" w:lineRule="auto"/>
         <w:rPr>
           <w:rFonts w:ascii="Calibri" w:cs="Calibri" w:eastAsia="Calibri" w:hAnsi="Calibri"/>
@@ -463,6 +478,7 @@
     </w:p>
     <w:p>
       <w:pPr>
+        <w:pageBreakBefore w:val="0"/>
         <w:spacing w:line="360" w:lineRule="auto"/>
         <w:rPr>
           <w:rFonts w:ascii="Calibri" w:cs="Calibri" w:eastAsia="Calibri" w:hAnsi="Calibri"/>
@@ -486,6 +502,7 @@
     </w:p>
     <w:p>
       <w:pPr>
+        <w:pageBreakBefore w:val="0"/>
         <w:spacing w:line="360" w:lineRule="auto"/>
         <w:ind w:firstLine="708"/>
         <w:rPr>
@@ -509,6 +526,7 @@
     </w:p>
     <w:p>
       <w:pPr>
+        <w:pageBreakBefore w:val="0"/>
         <w:spacing w:line="360" w:lineRule="auto"/>
         <w:ind w:firstLine="708"/>
         <w:rPr>
@@ -532,6 +550,7 @@
     </w:p>
     <w:p>
       <w:pPr>
+        <w:pageBreakBefore w:val="0"/>
         <w:spacing w:line="360" w:lineRule="auto"/>
         <w:ind w:firstLine="708"/>
         <w:rPr>
@@ -556,6 +575,7 @@
     </w:p>
     <w:p>
       <w:pPr>
+        <w:pageBreakBefore w:val="0"/>
         <w:spacing w:line="360" w:lineRule="auto"/>
         <w:ind w:firstLine="708"/>
         <w:rPr>
@@ -574,6 +594,7 @@
     </w:p>
     <w:p>
       <w:pPr>
+        <w:pageBreakBefore w:val="0"/>
         <w:spacing w:line="360" w:lineRule="auto"/>
         <w:rPr>
           <w:rFonts w:ascii="Calibri" w:cs="Calibri" w:eastAsia="Calibri" w:hAnsi="Calibri"/>
@@ -597,6 +618,7 @@
     </w:p>
     <w:p>
       <w:pPr>
+        <w:pageBreakBefore w:val="0"/>
         <w:spacing w:line="360" w:lineRule="auto"/>
         <w:rPr>
           <w:rFonts w:ascii="Calibri" w:cs="Calibri" w:eastAsia="Calibri" w:hAnsi="Calibri"/>
@@ -621,66 +643,71 @@
     </w:p>
     <w:p>
       <w:pPr>
-        <w:spacing w:line="360" w:lineRule="auto"/>
-        <w:rPr>
-          <w:rFonts w:ascii="Calibri" w:cs="Calibri" w:eastAsia="Calibri" w:hAnsi="Calibri"/>
-          <w:b w:val="0"/>
-          <w:vertAlign w:val="baseline"/>
-        </w:rPr>
-      </w:pPr>
-      <w:r>
-        <w:rPr>
-          <w:rtl w:val="0"/>
-        </w:rPr>
-      </w:r>
-    </w:p>
-    <w:p>
-      <w:pPr>
-        <w:spacing w:line="360" w:lineRule="auto"/>
-        <w:rPr>
-          <w:rFonts w:ascii="Calibri" w:cs="Calibri" w:eastAsia="Calibri" w:hAnsi="Calibri"/>
-          <w:b w:val="0"/>
-          <w:vertAlign w:val="baseline"/>
-        </w:rPr>
-      </w:pPr>
-      <w:r>
-        <w:rPr>
-          <w:rtl w:val="0"/>
-        </w:rPr>
-      </w:r>
-    </w:p>
-    <w:p>
-      <w:pPr>
-        <w:spacing w:line="360" w:lineRule="auto"/>
-        <w:rPr>
-          <w:rFonts w:ascii="Calibri" w:cs="Calibri" w:eastAsia="Calibri" w:hAnsi="Calibri"/>
-          <w:b w:val="0"/>
-          <w:vertAlign w:val="baseline"/>
-        </w:rPr>
-      </w:pPr>
-      <w:r>
-        <w:rPr>
-          <w:rtl w:val="0"/>
-        </w:rPr>
-      </w:r>
-    </w:p>
-    <w:p>
-      <w:pPr>
-        <w:spacing w:line="360" w:lineRule="auto"/>
-        <w:rPr>
-          <w:rFonts w:ascii="Calibri" w:cs="Calibri" w:eastAsia="Calibri" w:hAnsi="Calibri"/>
-          <w:b w:val="0"/>
-          <w:vertAlign w:val="baseline"/>
-        </w:rPr>
-      </w:pPr>
-      <w:r>
-        <w:rPr>
-          <w:rtl w:val="0"/>
-        </w:rPr>
-      </w:r>
-    </w:p>
-    <w:p>
-      <w:pPr>
+        <w:pageBreakBefore w:val="0"/>
+        <w:spacing w:line="360" w:lineRule="auto"/>
+        <w:rPr>
+          <w:rFonts w:ascii="Calibri" w:cs="Calibri" w:eastAsia="Calibri" w:hAnsi="Calibri"/>
+          <w:b w:val="0"/>
+          <w:vertAlign w:val="baseline"/>
+        </w:rPr>
+      </w:pPr>
+      <w:r>
+        <w:rPr>
+          <w:rtl w:val="0"/>
+        </w:rPr>
+      </w:r>
+    </w:p>
+    <w:p>
+      <w:pPr>
+        <w:pageBreakBefore w:val="0"/>
+        <w:spacing w:line="360" w:lineRule="auto"/>
+        <w:rPr>
+          <w:rFonts w:ascii="Calibri" w:cs="Calibri" w:eastAsia="Calibri" w:hAnsi="Calibri"/>
+          <w:b w:val="0"/>
+          <w:vertAlign w:val="baseline"/>
+        </w:rPr>
+      </w:pPr>
+      <w:r>
+        <w:rPr>
+          <w:rtl w:val="0"/>
+        </w:rPr>
+      </w:r>
+    </w:p>
+    <w:p>
+      <w:pPr>
+        <w:pageBreakBefore w:val="0"/>
+        <w:spacing w:line="360" w:lineRule="auto"/>
+        <w:rPr>
+          <w:rFonts w:ascii="Calibri" w:cs="Calibri" w:eastAsia="Calibri" w:hAnsi="Calibri"/>
+          <w:b w:val="0"/>
+          <w:vertAlign w:val="baseline"/>
+        </w:rPr>
+      </w:pPr>
+      <w:r>
+        <w:rPr>
+          <w:rtl w:val="0"/>
+        </w:rPr>
+      </w:r>
+    </w:p>
+    <w:p>
+      <w:pPr>
+        <w:pageBreakBefore w:val="0"/>
+        <w:spacing w:line="360" w:lineRule="auto"/>
+        <w:rPr>
+          <w:rFonts w:ascii="Calibri" w:cs="Calibri" w:eastAsia="Calibri" w:hAnsi="Calibri"/>
+          <w:b w:val="0"/>
+          <w:vertAlign w:val="baseline"/>
+        </w:rPr>
+      </w:pPr>
+      <w:r>
+        <w:rPr>
+          <w:rtl w:val="0"/>
+        </w:rPr>
+      </w:r>
+    </w:p>
+    <w:p>
+      <w:pPr>
+        <w:pageBreakBefore w:val="0"/>
         <w:spacing w:line="360" w:lineRule="auto"/>
         <w:rPr>
           <w:rFonts w:ascii="Calibri" w:cs="Calibri" w:eastAsia="Calibri" w:hAnsi="Calibri"/>
@@ -705,36 +732,39 @@
     </w:p>
     <w:p>
       <w:pPr>
-        <w:spacing w:line="360" w:lineRule="auto"/>
-        <w:rPr>
-          <w:rFonts w:ascii="Calibri" w:cs="Calibri" w:eastAsia="Calibri" w:hAnsi="Calibri"/>
-          <w:b w:val="0"/>
-          <w:vertAlign w:val="baseline"/>
-        </w:rPr>
-      </w:pPr>
-      <w:r>
-        <w:rPr>
-          <w:rtl w:val="0"/>
-        </w:rPr>
-      </w:r>
-    </w:p>
-    <w:p>
-      <w:pPr>
-        <w:spacing w:line="360" w:lineRule="auto"/>
-        <w:rPr>
-          <w:rFonts w:ascii="Calibri" w:cs="Calibri" w:eastAsia="Calibri" w:hAnsi="Calibri"/>
-          <w:b w:val="0"/>
-          <w:vertAlign w:val="baseline"/>
-        </w:rPr>
-      </w:pPr>
-      <w:r>
-        <w:rPr>
-          <w:rtl w:val="0"/>
-        </w:rPr>
-      </w:r>
-    </w:p>
-    <w:p>
-      <w:pPr>
+        <w:pageBreakBefore w:val="0"/>
+        <w:spacing w:line="360" w:lineRule="auto"/>
+        <w:rPr>
+          <w:rFonts w:ascii="Calibri" w:cs="Calibri" w:eastAsia="Calibri" w:hAnsi="Calibri"/>
+          <w:b w:val="0"/>
+          <w:vertAlign w:val="baseline"/>
+        </w:rPr>
+      </w:pPr>
+      <w:r>
+        <w:rPr>
+          <w:rtl w:val="0"/>
+        </w:rPr>
+      </w:r>
+    </w:p>
+    <w:p>
+      <w:pPr>
+        <w:pageBreakBefore w:val="0"/>
+        <w:spacing w:line="360" w:lineRule="auto"/>
+        <w:rPr>
+          <w:rFonts w:ascii="Calibri" w:cs="Calibri" w:eastAsia="Calibri" w:hAnsi="Calibri"/>
+          <w:b w:val="0"/>
+          <w:vertAlign w:val="baseline"/>
+        </w:rPr>
+      </w:pPr>
+      <w:r>
+        <w:rPr>
+          <w:rtl w:val="0"/>
+        </w:rPr>
+      </w:r>
+    </w:p>
+    <w:p>
+      <w:pPr>
+        <w:pageBreakBefore w:val="0"/>
         <w:spacing w:line="360" w:lineRule="auto"/>
         <w:rPr>
           <w:rFonts w:ascii="Calibri" w:cs="Calibri" w:eastAsia="Calibri" w:hAnsi="Calibri"/>
@@ -759,50 +789,54 @@
     </w:p>
     <w:p>
       <w:pPr>
-        <w:spacing w:line="360" w:lineRule="auto"/>
-        <w:rPr>
-          <w:rFonts w:ascii="Calibri" w:cs="Calibri" w:eastAsia="Calibri" w:hAnsi="Calibri"/>
-          <w:b w:val="0"/>
-          <w:vertAlign w:val="baseline"/>
-        </w:rPr>
-      </w:pPr>
-      <w:r>
-        <w:rPr>
-          <w:rtl w:val="0"/>
-        </w:rPr>
-      </w:r>
-    </w:p>
-    <w:p>
-      <w:pPr>
-        <w:spacing w:line="360" w:lineRule="auto"/>
-        <w:rPr>
-          <w:rFonts w:ascii="Calibri" w:cs="Calibri" w:eastAsia="Calibri" w:hAnsi="Calibri"/>
-          <w:b w:val="0"/>
-          <w:vertAlign w:val="baseline"/>
-        </w:rPr>
-      </w:pPr>
-      <w:r>
-        <w:rPr>
-          <w:rtl w:val="0"/>
-        </w:rPr>
-      </w:r>
-    </w:p>
-    <w:p>
-      <w:pPr>
-        <w:spacing w:line="360" w:lineRule="auto"/>
-        <w:rPr>
-          <w:rFonts w:ascii="Calibri" w:cs="Calibri" w:eastAsia="Calibri" w:hAnsi="Calibri"/>
-          <w:vertAlign w:val="baseline"/>
-        </w:rPr>
-      </w:pPr>
-      <w:r>
-        <w:rPr>
-          <w:rtl w:val="0"/>
-        </w:rPr>
-      </w:r>
-    </w:p>
-    <w:p>
-      <w:pPr>
+        <w:pageBreakBefore w:val="0"/>
+        <w:spacing w:line="360" w:lineRule="auto"/>
+        <w:rPr>
+          <w:rFonts w:ascii="Calibri" w:cs="Calibri" w:eastAsia="Calibri" w:hAnsi="Calibri"/>
+          <w:b w:val="0"/>
+          <w:vertAlign w:val="baseline"/>
+        </w:rPr>
+      </w:pPr>
+      <w:r>
+        <w:rPr>
+          <w:rtl w:val="0"/>
+        </w:rPr>
+      </w:r>
+    </w:p>
+    <w:p>
+      <w:pPr>
+        <w:pageBreakBefore w:val="0"/>
+        <w:spacing w:line="360" w:lineRule="auto"/>
+        <w:rPr>
+          <w:rFonts w:ascii="Calibri" w:cs="Calibri" w:eastAsia="Calibri" w:hAnsi="Calibri"/>
+          <w:b w:val="0"/>
+          <w:vertAlign w:val="baseline"/>
+        </w:rPr>
+      </w:pPr>
+      <w:r>
+        <w:rPr>
+          <w:rtl w:val="0"/>
+        </w:rPr>
+      </w:r>
+    </w:p>
+    <w:p>
+      <w:pPr>
+        <w:pageBreakBefore w:val="0"/>
+        <w:spacing w:line="360" w:lineRule="auto"/>
+        <w:rPr>
+          <w:rFonts w:ascii="Calibri" w:cs="Calibri" w:eastAsia="Calibri" w:hAnsi="Calibri"/>
+          <w:vertAlign w:val="baseline"/>
+        </w:rPr>
+      </w:pPr>
+      <w:r>
+        <w:rPr>
+          <w:rtl w:val="0"/>
+        </w:rPr>
+      </w:r>
+    </w:p>
+    <w:p>
+      <w:pPr>
+        <w:pageBreakBefore w:val="0"/>
         <w:spacing w:line="360" w:lineRule="auto"/>
         <w:rPr>
           <w:rFonts w:ascii="Calibri" w:cs="Calibri" w:eastAsia="Calibri" w:hAnsi="Calibri"/>
@@ -826,6 +860,7 @@
     </w:p>
     <w:p>
       <w:pPr>
+        <w:pageBreakBefore w:val="0"/>
         <w:spacing w:line="360" w:lineRule="auto"/>
         <w:ind w:firstLine="708"/>
         <w:rPr>
@@ -850,6 +885,7 @@
     </w:p>
     <w:p>
       <w:pPr>
+        <w:pageBreakBefore w:val="0"/>
         <w:spacing w:line="360" w:lineRule="auto"/>
         <w:ind w:firstLine="708"/>
         <w:rPr>
@@ -873,6 +909,7 @@
     </w:p>
     <w:p>
       <w:pPr>
+        <w:pageBreakBefore w:val="0"/>
         <w:spacing w:line="360" w:lineRule="auto"/>
         <w:ind w:firstLine="708"/>
         <w:rPr>
@@ -891,32 +928,35 @@
     </w:p>
     <w:p>
       <w:pPr>
-        <w:rPr>
-          <w:rFonts w:ascii="Calibri" w:cs="Calibri" w:eastAsia="Calibri" w:hAnsi="Calibri"/>
-          <w:vertAlign w:val="baseline"/>
-        </w:rPr>
-      </w:pPr>
-      <w:r>
-        <w:rPr>
-          <w:rtl w:val="0"/>
-        </w:rPr>
-      </w:r>
-    </w:p>
-    <w:p>
-      <w:pPr>
-        <w:rPr>
-          <w:rFonts w:ascii="Calibri" w:cs="Calibri" w:eastAsia="Calibri" w:hAnsi="Calibri"/>
-          <w:vertAlign w:val="baseline"/>
-        </w:rPr>
-      </w:pPr>
-      <w:r>
-        <w:rPr>
-          <w:rtl w:val="0"/>
-        </w:rPr>
-      </w:r>
-    </w:p>
-    <w:p>
-      <w:pPr>
+        <w:pageBreakBefore w:val="0"/>
+        <w:rPr>
+          <w:rFonts w:ascii="Calibri" w:cs="Calibri" w:eastAsia="Calibri" w:hAnsi="Calibri"/>
+          <w:vertAlign w:val="baseline"/>
+        </w:rPr>
+      </w:pPr>
+      <w:r>
+        <w:rPr>
+          <w:rtl w:val="0"/>
+        </w:rPr>
+      </w:r>
+    </w:p>
+    <w:p>
+      <w:pPr>
+        <w:pageBreakBefore w:val="0"/>
+        <w:rPr>
+          <w:rFonts w:ascii="Calibri" w:cs="Calibri" w:eastAsia="Calibri" w:hAnsi="Calibri"/>
+          <w:vertAlign w:val="baseline"/>
+        </w:rPr>
+      </w:pPr>
+      <w:r>
+        <w:rPr>
+          <w:rtl w:val="0"/>
+        </w:rPr>
+      </w:r>
+    </w:p>
+    <w:p>
+      <w:pPr>
+        <w:pageBreakBefore w:val="0"/>
         <w:spacing w:line="360" w:lineRule="auto"/>
         <w:rPr>
           <w:rFonts w:ascii="Calibri" w:cs="Calibri" w:eastAsia="Calibri" w:hAnsi="Calibri"/>
@@ -940,21 +980,23 @@
     </w:p>
     <w:p>
       <w:pPr>
-        <w:spacing w:line="360" w:lineRule="auto"/>
-        <w:rPr>
-          <w:rFonts w:ascii="Calibri" w:cs="Calibri" w:eastAsia="Calibri" w:hAnsi="Calibri"/>
-          <w:b w:val="0"/>
-          <w:vertAlign w:val="baseline"/>
-        </w:rPr>
-      </w:pPr>
-      <w:r>
-        <w:rPr>
-          <w:rtl w:val="0"/>
-        </w:rPr>
-      </w:r>
-    </w:p>
-    <w:p>
-      <w:pPr>
+        <w:pageBreakBefore w:val="0"/>
+        <w:spacing w:line="360" w:lineRule="auto"/>
+        <w:rPr>
+          <w:rFonts w:ascii="Calibri" w:cs="Calibri" w:eastAsia="Calibri" w:hAnsi="Calibri"/>
+          <w:b w:val="0"/>
+          <w:vertAlign w:val="baseline"/>
+        </w:rPr>
+      </w:pPr>
+      <w:r>
+        <w:rPr>
+          <w:rtl w:val="0"/>
+        </w:rPr>
+      </w:r>
+    </w:p>
+    <w:p>
+      <w:pPr>
+        <w:pageBreakBefore w:val="0"/>
         <w:spacing w:line="360" w:lineRule="auto"/>
         <w:rPr>
           <w:rFonts w:ascii="Calibri" w:cs="Calibri" w:eastAsia="Calibri" w:hAnsi="Calibri"/>
@@ -978,6 +1020,7 @@
     </w:p>
     <w:p>
       <w:pPr>
+        <w:pageBreakBefore w:val="0"/>
         <w:spacing w:line="360" w:lineRule="auto"/>
         <w:rPr>
           <w:rFonts w:ascii="Calibri" w:cs="Calibri" w:eastAsia="Calibri" w:hAnsi="Calibri"/>
@@ -1008,6 +1051,7 @@
     </w:p>
     <w:p>
       <w:pPr>
+        <w:pageBreakBefore w:val="0"/>
         <w:spacing w:line="360" w:lineRule="auto"/>
         <w:rPr>
           <w:rFonts w:ascii="Calibri" w:cs="Calibri" w:eastAsia="Calibri" w:hAnsi="Calibri"/>
@@ -1038,21 +1082,23 @@
     </w:p>
     <w:p>
       <w:pPr>
-        <w:spacing w:line="360" w:lineRule="auto"/>
-        <w:rPr>
-          <w:rFonts w:ascii="Calibri" w:cs="Calibri" w:eastAsia="Calibri" w:hAnsi="Calibri"/>
-          <w:b w:val="0"/>
-          <w:vertAlign w:val="baseline"/>
-        </w:rPr>
-      </w:pPr>
-      <w:r>
-        <w:rPr>
-          <w:rtl w:val="0"/>
-        </w:rPr>
-      </w:r>
-    </w:p>
-    <w:p>
-      <w:pPr>
+        <w:pageBreakBefore w:val="0"/>
+        <w:spacing w:line="360" w:lineRule="auto"/>
+        <w:rPr>
+          <w:rFonts w:ascii="Calibri" w:cs="Calibri" w:eastAsia="Calibri" w:hAnsi="Calibri"/>
+          <w:b w:val="0"/>
+          <w:vertAlign w:val="baseline"/>
+        </w:rPr>
+      </w:pPr>
+      <w:r>
+        <w:rPr>
+          <w:rtl w:val="0"/>
+        </w:rPr>
+      </w:r>
+    </w:p>
+    <w:p>
+      <w:pPr>
+        <w:pageBreakBefore w:val="0"/>
         <w:spacing w:line="360" w:lineRule="auto"/>
         <w:rPr>
           <w:rFonts w:ascii="Calibri" w:cs="Calibri" w:eastAsia="Calibri" w:hAnsi="Calibri"/>
@@ -1077,6 +1123,7 @@
     </w:p>
     <w:p>
       <w:pPr>
+        <w:pageBreakBefore w:val="0"/>
         <w:spacing w:line="360" w:lineRule="auto"/>
         <w:rPr>
           <w:rFonts w:ascii="Calibri" w:cs="Calibri" w:eastAsia="Calibri" w:hAnsi="Calibri"/>
@@ -1097,21 +1144,23 @@
     </w:p>
     <w:p>
       <w:pPr>
-        <w:spacing w:line="360" w:lineRule="auto"/>
-        <w:rPr>
-          <w:rFonts w:ascii="Calibri" w:cs="Calibri" w:eastAsia="Calibri" w:hAnsi="Calibri"/>
-          <w:b w:val="0"/>
-          <w:vertAlign w:val="baseline"/>
-        </w:rPr>
-      </w:pPr>
-      <w:r>
-        <w:rPr>
-          <w:rtl w:val="0"/>
-        </w:rPr>
-      </w:r>
-    </w:p>
-    <w:p>
-      <w:pPr>
+        <w:pageBreakBefore w:val="0"/>
+        <w:spacing w:line="360" w:lineRule="auto"/>
+        <w:rPr>
+          <w:rFonts w:ascii="Calibri" w:cs="Calibri" w:eastAsia="Calibri" w:hAnsi="Calibri"/>
+          <w:b w:val="0"/>
+          <w:vertAlign w:val="baseline"/>
+        </w:rPr>
+      </w:pPr>
+      <w:r>
+        <w:rPr>
+          <w:rtl w:val="0"/>
+        </w:rPr>
+      </w:r>
+    </w:p>
+    <w:p>
+      <w:pPr>
+        <w:pageBreakBefore w:val="0"/>
         <w:rPr>
           <w:rFonts w:ascii="Calibri" w:cs="Calibri" w:eastAsia="Calibri" w:hAnsi="Calibri"/>
           <w:b w:val="0"/>
@@ -1137,6 +1186,7 @@
     </w:p>
     <w:p>
       <w:pPr>
+        <w:pageBreakBefore w:val="0"/>
         <w:rPr>
           <w:rFonts w:ascii="Calibri" w:cs="Calibri" w:eastAsia="Calibri" w:hAnsi="Calibri"/>
           <w:vertAlign w:val="baseline"/>
@@ -1159,19 +1209,21 @@
     </w:p>
     <w:p>
       <w:pPr>
-        <w:rPr>
-          <w:rFonts w:ascii="Calibri" w:cs="Calibri" w:eastAsia="Calibri" w:hAnsi="Calibri"/>
-          <w:vertAlign w:val="baseline"/>
-        </w:rPr>
-      </w:pPr>
-      <w:r>
-        <w:rPr>
-          <w:rtl w:val="0"/>
-        </w:rPr>
-      </w:r>
-    </w:p>
-    <w:p>
-      <w:pPr>
+        <w:pageBreakBefore w:val="0"/>
+        <w:rPr>
+          <w:rFonts w:ascii="Calibri" w:cs="Calibri" w:eastAsia="Calibri" w:hAnsi="Calibri"/>
+          <w:vertAlign w:val="baseline"/>
+        </w:rPr>
+      </w:pPr>
+      <w:r>
+        <w:rPr>
+          <w:rtl w:val="0"/>
+        </w:rPr>
+      </w:r>
+    </w:p>
+    <w:p>
+      <w:pPr>
+        <w:pageBreakBefore w:val="0"/>
         <w:jc w:val="both"/>
         <w:rPr>
           <w:rFonts w:ascii="Calibri" w:cs="Calibri" w:eastAsia="Calibri" w:hAnsi="Calibri"/>
@@ -1195,6 +1247,7 @@
     </w:p>
     <w:p>
       <w:pPr>
+        <w:pageBreakBefore w:val="0"/>
         <w:jc w:val="both"/>
         <w:rPr>
           <w:rFonts w:ascii="Calibri" w:cs="Calibri" w:eastAsia="Calibri" w:hAnsi="Calibri"/>
@@ -1210,6 +1263,7 @@
     </w:p>
     <w:p>
       <w:pPr>
+        <w:pageBreakBefore w:val="0"/>
         <w:spacing w:line="360" w:lineRule="auto"/>
         <w:ind w:firstLine="708"/>
         <w:rPr>
@@ -1234,6 +1288,7 @@
     </w:p>
     <w:p>
       <w:pPr>
+        <w:pageBreakBefore w:val="0"/>
         <w:spacing w:line="360" w:lineRule="auto"/>
         <w:ind w:firstLine="708"/>
         <w:rPr>
@@ -1256,6 +1311,7 @@
     </w:p>
     <w:p>
       <w:pPr>
+        <w:pageBreakBefore w:val="0"/>
         <w:spacing w:line="360" w:lineRule="auto"/>
         <w:ind w:firstLine="708"/>
         <w:rPr>
@@ -1279,6 +1335,7 @@
     </w:p>
     <w:p>
       <w:pPr>
+        <w:pageBreakBefore w:val="0"/>
         <w:jc w:val="both"/>
         <w:rPr>
           <w:rFonts w:ascii="Calibri" w:cs="Calibri" w:eastAsia="Calibri" w:hAnsi="Calibri"/>
@@ -1294,6 +1351,7 @@
     </w:p>
     <w:p>
       <w:pPr>
+        <w:pageBreakBefore w:val="0"/>
         <w:jc w:val="both"/>
         <w:rPr>
           <w:rFonts w:ascii="Calibri" w:cs="Calibri" w:eastAsia="Calibri" w:hAnsi="Calibri"/>
@@ -1309,6 +1367,7 @@
     </w:p>
     <w:p>
       <w:pPr>
+        <w:pageBreakBefore w:val="0"/>
         <w:jc w:val="both"/>
         <w:rPr>
           <w:vertAlign w:val="baseline"/>
@@ -1370,6 +1429,7 @@
     <w:pPr>
       <w:keepNext w:val="0"/>
       <w:keepLines w:val="0"/>
+      <w:pageBreakBefore w:val="0"/>
       <w:widowControl w:val="1"/>
       <w:pBdr>
         <w:top w:color="000000" w:space="1" w:sz="12" w:val="single"/>
@@ -1508,6 +1568,7 @@
     <w:pPr>
       <w:keepNext w:val="0"/>
       <w:keepLines w:val="0"/>
+      <w:pageBreakBefore w:val="0"/>
       <w:widowControl w:val="1"/>
       <w:pBdr>
         <w:top w:color="000000" w:space="1" w:sz="12" w:val="single"/>
@@ -1560,6 +1621,7 @@
     <w:pPr>
       <w:keepNext w:val="0"/>
       <w:keepLines w:val="0"/>
+      <w:pageBreakBefore w:val="0"/>
       <w:widowControl w:val="1"/>
       <w:pBdr>
         <w:top w:color="000000" w:space="1" w:sz="12" w:val="single"/>
@@ -1612,6 +1674,7 @@
     <w:pPr>
       <w:keepNext w:val="0"/>
       <w:keepLines w:val="0"/>
+      <w:pageBreakBefore w:val="0"/>
       <w:widowControl w:val="1"/>
       <w:pBdr>
         <w:top w:space="0" w:sz="0" w:val="nil"/>
@@ -1652,6 +1715,7 @@
     <w:pPr>
       <w:keepNext w:val="0"/>
       <w:keepLines w:val="0"/>
+      <w:pageBreakBefore w:val="0"/>
       <w:widowControl w:val="1"/>
       <w:pBdr>
         <w:top w:space="0" w:sz="0" w:val="nil"/>
@@ -1836,6 +1900,7 @@
     <w:pPr>
       <w:keepNext w:val="1"/>
       <w:keepLines w:val="1"/>
+      <w:pageBreakBefore w:val="0"/>
       <w:spacing w:after="120" w:before="480" w:lineRule="auto"/>
     </w:pPr>
     <w:rPr>
@@ -1851,6 +1916,7 @@
     <w:pPr>
       <w:keepNext w:val="1"/>
       <w:keepLines w:val="1"/>
+      <w:pageBreakBefore w:val="0"/>
       <w:spacing w:after="80" w:before="360" w:lineRule="auto"/>
     </w:pPr>
     <w:rPr>
@@ -1866,6 +1932,7 @@
     <w:pPr>
       <w:keepNext w:val="1"/>
       <w:keepLines w:val="1"/>
+      <w:pageBreakBefore w:val="0"/>
       <w:spacing w:after="80" w:before="280" w:lineRule="auto"/>
     </w:pPr>
     <w:rPr>
@@ -1881,6 +1948,7 @@
     <w:pPr>
       <w:keepNext w:val="1"/>
       <w:keepLines w:val="1"/>
+      <w:pageBreakBefore w:val="0"/>
       <w:spacing w:after="40" w:before="240" w:lineRule="auto"/>
     </w:pPr>
     <w:rPr>
@@ -1896,6 +1964,7 @@
     <w:pPr>
       <w:keepNext w:val="1"/>
       <w:keepLines w:val="1"/>
+      <w:pageBreakBefore w:val="0"/>
       <w:spacing w:after="40" w:before="220" w:lineRule="auto"/>
     </w:pPr>
     <w:rPr>
@@ -1911,6 +1980,7 @@
     <w:pPr>
       <w:keepNext w:val="1"/>
       <w:keepLines w:val="1"/>
+      <w:pageBreakBefore w:val="0"/>
       <w:spacing w:after="40" w:before="200" w:lineRule="auto"/>
     </w:pPr>
     <w:rPr>
@@ -1926,6 +1996,7 @@
     <w:pPr>
       <w:keepNext w:val="1"/>
       <w:keepLines w:val="1"/>
+      <w:pageBreakBefore w:val="0"/>
       <w:spacing w:after="120" w:before="480" w:lineRule="auto"/>
     </w:pPr>
     <w:rPr>
@@ -1941,6 +2012,7 @@
     <w:pPr>
       <w:keepNext w:val="1"/>
       <w:keepLines w:val="1"/>
+      <w:pageBreakBefore w:val="0"/>
       <w:spacing w:after="80" w:before="360" w:lineRule="auto"/>
     </w:pPr>
     <w:rPr>

</xml_diff>

<commit_message>
Atualiação da ficha de inscrição
</commit_message>
<xml_diff>
--- a/images/Ficha_Inscricao_LEA.docx
+++ b/images/Ficha_Inscricao_LEA.docx
@@ -191,56 +191,6 @@
           <w:color w:val="000000"/>
         </w:rPr>
         <w:t>FICHA DE INSCRIÇÃO</w:t>
-      </w:r>
-    </w:p>
-    <w:p>
-      <w:pPr>
-        <w:jc w:val="center"/>
-        <w:rPr>
-          <w:rFonts w:ascii="Calibri" w:eastAsia="Calibri" w:hAnsi="Calibri" w:cs="Calibri"/>
-        </w:rPr>
-      </w:pPr>
-      <w:r>
-        <w:rPr>
-          <w:rFonts w:ascii="Calibri" w:eastAsia="Calibri" w:hAnsi="Calibri" w:cs="Calibri"/>
-          <w:b/>
-        </w:rPr>
-        <w:t xml:space="preserve">EDITAL </w:t>
-      </w:r>
-      <w:r>
-        <w:rPr>
-          <w:rFonts w:ascii="Calibri" w:hAnsi="Calibri" w:cs="Calibri"/>
-          <w:b/>
-        </w:rPr>
-        <w:t xml:space="preserve">Nº </w:t>
-      </w:r>
-      <w:r>
-        <w:rPr>
-          <w:rFonts w:ascii="Calibri" w:eastAsia="Calibri" w:hAnsi="Calibri" w:cs="Calibri"/>
-          <w:b/>
-        </w:rPr>
-        <w:t>0</w:t>
-      </w:r>
-      <w:r>
-        <w:rPr>
-          <w:rFonts w:ascii="Calibri" w:eastAsia="Calibri" w:hAnsi="Calibri" w:cs="Calibri"/>
-          <w:b/>
-        </w:rPr>
-        <w:t>2</w:t>
-      </w:r>
-      <w:r>
-        <w:rPr>
-          <w:rFonts w:ascii="Calibri" w:eastAsia="Calibri" w:hAnsi="Calibri" w:cs="Calibri"/>
-          <w:b/>
-        </w:rPr>
-        <w:t>/202</w:t>
-      </w:r>
-      <w:r>
-        <w:rPr>
-          <w:rFonts w:ascii="Calibri" w:eastAsia="Calibri" w:hAnsi="Calibri" w:cs="Calibri"/>
-          <w:b/>
-        </w:rPr>
-        <w:t>3</w:t>
       </w:r>
     </w:p>
     <w:p>
@@ -2516,6 +2466,7 @@
   <w:style w:type="character" w:default="1" w:styleId="DefaultParagraphFont">
     <w:name w:val="Default Paragraph Font"/>
     <w:uiPriority w:val="1"/>
+    <w:semiHidden/>
     <w:unhideWhenUsed/>
   </w:style>
   <w:style w:type="table" w:default="1" w:styleId="TableNormal">

</xml_diff>

<commit_message>
Correção ficha de inscrição
</commit_message>
<xml_diff>
--- a/images/Ficha_Inscricao_LEA.docx
+++ b/images/Ficha_Inscricao_LEA.docx
@@ -1,6 +1,6 @@
 
 <file path=word/document.xml><?xml version="1.0" encoding="utf-8"?>
-<w:document xmlns:wpc="http://schemas.microsoft.com/office/word/2010/wordprocessingCanvas" xmlns:cx="http://schemas.microsoft.com/office/drawing/2014/chartex" xmlns:cx1="http://schemas.microsoft.com/office/drawing/2015/9/8/chartex" xmlns:cx2="http://schemas.microsoft.com/office/drawing/2015/10/21/chartex" xmlns:cx3="http://schemas.microsoft.com/office/drawing/2016/5/9/chartex" xmlns:cx4="http://schemas.microsoft.com/office/drawing/2016/5/10/chartex" xmlns:cx5="http://schemas.microsoft.com/office/drawing/2016/5/11/chartex" xmlns:cx6="http://schemas.microsoft.com/office/drawing/2016/5/12/chartex" xmlns:cx7="http://schemas.microsoft.com/office/drawing/2016/5/13/chartex" xmlns:cx8="http://schemas.microsoft.com/office/drawing/2016/5/14/chartex" xmlns:mc="http://schemas.openxmlformats.org/markup-compatibility/2006" xmlns:aink="http://schemas.microsoft.com/office/drawing/2016/ink" xmlns:am3d="http://schemas.microsoft.com/office/drawing/2017/model3d" xmlns:o="urn:schemas-microsoft-com:office:office" xmlns:oel="http://schemas.microsoft.com/office/2019/extlst" xmlns:r="http://schemas.openxmlformats.org/officeDocument/2006/relationships" xmlns:m="http://schemas.openxmlformats.org/officeDocument/2006/math" xmlns:v="urn:schemas-microsoft-com:vml" xmlns:wp14="http://schemas.microsoft.com/office/word/2010/wordprocessingDrawing" xmlns:wp="http://schemas.openxmlformats.org/drawingml/2006/wordprocessingDrawing" xmlns:w10="urn:schemas-microsoft-com:office:word" xmlns:w="http://schemas.openxmlformats.org/wordprocessingml/2006/main" xmlns:w14="http://schemas.microsoft.com/office/word/2010/wordml" xmlns:w15="http://schemas.microsoft.com/office/word/2012/wordml" xmlns:w16cex="http://schemas.microsoft.com/office/word/2018/wordml/cex" xmlns:w16cid="http://schemas.microsoft.com/office/word/2016/wordml/cid" xmlns:w16="http://schemas.microsoft.com/office/word/2018/wordml" xmlns:w16sdtdh="http://schemas.microsoft.com/office/word/2020/wordml/sdtdatahash" xmlns:w16se="http://schemas.microsoft.com/office/word/2015/wordml/symex" xmlns:wpg="http://schemas.microsoft.com/office/word/2010/wordprocessingGroup" xmlns:wpi="http://schemas.microsoft.com/office/word/2010/wordprocessingInk" xmlns:wne="http://schemas.microsoft.com/office/word/2006/wordml" xmlns:wps="http://schemas.microsoft.com/office/word/2010/wordprocessingShape" mc:Ignorable="w14 w15 w16se w16cid w16 w16cex w16sdtdh wp14">
+<w:document xmlns:wpc="http://schemas.microsoft.com/office/word/2010/wordprocessingCanvas" xmlns:cx="http://schemas.microsoft.com/office/drawing/2014/chartex" xmlns:cx1="http://schemas.microsoft.com/office/drawing/2015/9/8/chartex" xmlns:cx2="http://schemas.microsoft.com/office/drawing/2015/10/21/chartex" xmlns:cx3="http://schemas.microsoft.com/office/drawing/2016/5/9/chartex" xmlns:cx4="http://schemas.microsoft.com/office/drawing/2016/5/10/chartex" xmlns:cx5="http://schemas.microsoft.com/office/drawing/2016/5/11/chartex" xmlns:cx6="http://schemas.microsoft.com/office/drawing/2016/5/12/chartex" xmlns:cx7="http://schemas.microsoft.com/office/drawing/2016/5/13/chartex" xmlns:cx8="http://schemas.microsoft.com/office/drawing/2016/5/14/chartex" xmlns:mc="http://schemas.openxmlformats.org/markup-compatibility/2006" xmlns:aink="http://schemas.microsoft.com/office/drawing/2016/ink" xmlns:am3d="http://schemas.microsoft.com/office/drawing/2017/model3d" xmlns:o="urn:schemas-microsoft-com:office:office" xmlns:oel="http://schemas.microsoft.com/office/2019/extlst" xmlns:r="http://schemas.openxmlformats.org/officeDocument/2006/relationships" xmlns:m="http://schemas.openxmlformats.org/officeDocument/2006/math" xmlns:v="urn:schemas-microsoft-com:vml" xmlns:wp14="http://schemas.microsoft.com/office/word/2010/wordprocessingDrawing" xmlns:wp="http://schemas.openxmlformats.org/drawingml/2006/wordprocessingDrawing" xmlns:w10="urn:schemas-microsoft-com:office:word" xmlns:w="http://schemas.openxmlformats.org/wordprocessingml/2006/main" xmlns:w14="http://schemas.microsoft.com/office/word/2010/wordml" xmlns:w15="http://schemas.microsoft.com/office/word/2012/wordml" xmlns:w16cex="http://schemas.microsoft.com/office/word/2018/wordml/cex" xmlns:w16cid="http://schemas.microsoft.com/office/word/2016/wordml/cid" xmlns:w16="http://schemas.microsoft.com/office/word/2018/wordml" xmlns:w16du="http://schemas.microsoft.com/office/word/2023/wordml/word16du" xmlns:w16sdtdh="http://schemas.microsoft.com/office/word/2020/wordml/sdtdatahash" xmlns:w16se="http://schemas.microsoft.com/office/word/2015/wordml/symex" xmlns:wpg="http://schemas.microsoft.com/office/word/2010/wordprocessingGroup" xmlns:wpi="http://schemas.microsoft.com/office/word/2010/wordprocessingInk" xmlns:wne="http://schemas.microsoft.com/office/word/2006/wordml" xmlns:wps="http://schemas.microsoft.com/office/word/2010/wordprocessingShape" mc:Ignorable="w14 w15 w16se w16cid w16 w16cex w16sdtdh w16du wp14">
   <w:body>
     <w:p>
       <w:pPr>
@@ -1366,19 +1366,11 @@
         </w:rPr>
         <w:t xml:space="preserve"> ) </w:t>
       </w:r>
-      <w:proofErr w:type="spellStart"/>
-      <w:r>
-        <w:rPr>
-          <w:rFonts w:ascii="Calibri" w:eastAsia="Calibri" w:hAnsi="Calibri" w:cs="Calibri"/>
-        </w:rPr>
-        <w:t>Email</w:t>
-      </w:r>
-      <w:proofErr w:type="spellEnd"/>
-      <w:r>
-        <w:rPr>
-          <w:rFonts w:ascii="Calibri" w:eastAsia="Calibri" w:hAnsi="Calibri" w:cs="Calibri"/>
-        </w:rPr>
-        <w:t xml:space="preserve"> com notícias da UFRN</w:t>
+      <w:r>
+        <w:rPr>
+          <w:rFonts w:ascii="Calibri" w:eastAsia="Calibri" w:hAnsi="Calibri" w:cs="Calibri"/>
+        </w:rPr>
+        <w:t>Email com notícias da UFRN</w:t>
       </w:r>
     </w:p>
     <w:p>
@@ -1508,7 +1500,7 @@
 </file>
 
 <file path=word/endnotes.xml><?xml version="1.0" encoding="utf-8"?>
-<w:endnotes xmlns:wpc="http://schemas.microsoft.com/office/word/2010/wordprocessingCanvas" xmlns:cx="http://schemas.microsoft.com/office/drawing/2014/chartex" xmlns:cx1="http://schemas.microsoft.com/office/drawing/2015/9/8/chartex" xmlns:cx2="http://schemas.microsoft.com/office/drawing/2015/10/21/chartex" xmlns:cx3="http://schemas.microsoft.com/office/drawing/2016/5/9/chartex" xmlns:cx4="http://schemas.microsoft.com/office/drawing/2016/5/10/chartex" xmlns:cx5="http://schemas.microsoft.com/office/drawing/2016/5/11/chartex" xmlns:cx6="http://schemas.microsoft.com/office/drawing/2016/5/12/chartex" xmlns:cx7="http://schemas.microsoft.com/office/drawing/2016/5/13/chartex" xmlns:cx8="http://schemas.microsoft.com/office/drawing/2016/5/14/chartex" xmlns:mc="http://schemas.openxmlformats.org/markup-compatibility/2006" xmlns:aink="http://schemas.microsoft.com/office/drawing/2016/ink" xmlns:am3d="http://schemas.microsoft.com/office/drawing/2017/model3d" xmlns:o="urn:schemas-microsoft-com:office:office" xmlns:oel="http://schemas.microsoft.com/office/2019/extlst" xmlns:r="http://schemas.openxmlformats.org/officeDocument/2006/relationships" xmlns:m="http://schemas.openxmlformats.org/officeDocument/2006/math" xmlns:v="urn:schemas-microsoft-com:vml" xmlns:wp14="http://schemas.microsoft.com/office/word/2010/wordprocessingDrawing" xmlns:wp="http://schemas.openxmlformats.org/drawingml/2006/wordprocessingDrawing" xmlns:w10="urn:schemas-microsoft-com:office:word" xmlns:w="http://schemas.openxmlformats.org/wordprocessingml/2006/main" xmlns:w14="http://schemas.microsoft.com/office/word/2010/wordml" xmlns:w15="http://schemas.microsoft.com/office/word/2012/wordml" xmlns:w16cex="http://schemas.microsoft.com/office/word/2018/wordml/cex" xmlns:w16cid="http://schemas.microsoft.com/office/word/2016/wordml/cid" xmlns:w16="http://schemas.microsoft.com/office/word/2018/wordml" xmlns:w16sdtdh="http://schemas.microsoft.com/office/word/2020/wordml/sdtdatahash" xmlns:w16se="http://schemas.microsoft.com/office/word/2015/wordml/symex" xmlns:wpg="http://schemas.microsoft.com/office/word/2010/wordprocessingGroup" xmlns:wpi="http://schemas.microsoft.com/office/word/2010/wordprocessingInk" xmlns:wne="http://schemas.microsoft.com/office/word/2006/wordml" xmlns:wps="http://schemas.microsoft.com/office/word/2010/wordprocessingShape" mc:Ignorable="w14 w15 w16se w16cid w16 w16cex w16sdtdh wp14">
+<w:endnotes xmlns:wpc="http://schemas.microsoft.com/office/word/2010/wordprocessingCanvas" xmlns:cx="http://schemas.microsoft.com/office/drawing/2014/chartex" xmlns:cx1="http://schemas.microsoft.com/office/drawing/2015/9/8/chartex" xmlns:cx2="http://schemas.microsoft.com/office/drawing/2015/10/21/chartex" xmlns:cx3="http://schemas.microsoft.com/office/drawing/2016/5/9/chartex" xmlns:cx4="http://schemas.microsoft.com/office/drawing/2016/5/10/chartex" xmlns:cx5="http://schemas.microsoft.com/office/drawing/2016/5/11/chartex" xmlns:cx6="http://schemas.microsoft.com/office/drawing/2016/5/12/chartex" xmlns:cx7="http://schemas.microsoft.com/office/drawing/2016/5/13/chartex" xmlns:cx8="http://schemas.microsoft.com/office/drawing/2016/5/14/chartex" xmlns:mc="http://schemas.openxmlformats.org/markup-compatibility/2006" xmlns:aink="http://schemas.microsoft.com/office/drawing/2016/ink" xmlns:am3d="http://schemas.microsoft.com/office/drawing/2017/model3d" xmlns:o="urn:schemas-microsoft-com:office:office" xmlns:oel="http://schemas.microsoft.com/office/2019/extlst" xmlns:r="http://schemas.openxmlformats.org/officeDocument/2006/relationships" xmlns:m="http://schemas.openxmlformats.org/officeDocument/2006/math" xmlns:v="urn:schemas-microsoft-com:vml" xmlns:wp14="http://schemas.microsoft.com/office/word/2010/wordprocessingDrawing" xmlns:wp="http://schemas.openxmlformats.org/drawingml/2006/wordprocessingDrawing" xmlns:w10="urn:schemas-microsoft-com:office:word" xmlns:w="http://schemas.openxmlformats.org/wordprocessingml/2006/main" xmlns:w14="http://schemas.microsoft.com/office/word/2010/wordml" xmlns:w15="http://schemas.microsoft.com/office/word/2012/wordml" xmlns:w16cex="http://schemas.microsoft.com/office/word/2018/wordml/cex" xmlns:w16cid="http://schemas.microsoft.com/office/word/2016/wordml/cid" xmlns:w16="http://schemas.microsoft.com/office/word/2018/wordml" xmlns:w16du="http://schemas.microsoft.com/office/word/2023/wordml/word16du" xmlns:w16sdtdh="http://schemas.microsoft.com/office/word/2020/wordml/sdtdatahash" xmlns:w16se="http://schemas.microsoft.com/office/word/2015/wordml/symex" xmlns:wpg="http://schemas.microsoft.com/office/word/2010/wordprocessingGroup" xmlns:wpi="http://schemas.microsoft.com/office/word/2010/wordprocessingInk" xmlns:wne="http://schemas.microsoft.com/office/word/2006/wordml" xmlns:wps="http://schemas.microsoft.com/office/word/2010/wordprocessingShape" mc:Ignorable="w14 w15 w16se w16cid w16 w16cex w16sdtdh w16du wp14">
   <w:endnote w:type="separator" w:id="-1">
     <w:p>
       <w:r>
@@ -1527,7 +1519,7 @@
 </file>
 
 <file path=word/footer1.xml><?xml version="1.0" encoding="utf-8"?>
-<w:ftr xmlns:wpc="http://schemas.microsoft.com/office/word/2010/wordprocessingCanvas" xmlns:cx="http://schemas.microsoft.com/office/drawing/2014/chartex" xmlns:cx1="http://schemas.microsoft.com/office/drawing/2015/9/8/chartex" xmlns:cx2="http://schemas.microsoft.com/office/drawing/2015/10/21/chartex" xmlns:cx3="http://schemas.microsoft.com/office/drawing/2016/5/9/chartex" xmlns:cx4="http://schemas.microsoft.com/office/drawing/2016/5/10/chartex" xmlns:cx5="http://schemas.microsoft.com/office/drawing/2016/5/11/chartex" xmlns:cx6="http://schemas.microsoft.com/office/drawing/2016/5/12/chartex" xmlns:cx7="http://schemas.microsoft.com/office/drawing/2016/5/13/chartex" xmlns:cx8="http://schemas.microsoft.com/office/drawing/2016/5/14/chartex" xmlns:mc="http://schemas.openxmlformats.org/markup-compatibility/2006" xmlns:aink="http://schemas.microsoft.com/office/drawing/2016/ink" xmlns:am3d="http://schemas.microsoft.com/office/drawing/2017/model3d" xmlns:o="urn:schemas-microsoft-com:office:office" xmlns:oel="http://schemas.microsoft.com/office/2019/extlst" xmlns:r="http://schemas.openxmlformats.org/officeDocument/2006/relationships" xmlns:m="http://schemas.openxmlformats.org/officeDocument/2006/math" xmlns:v="urn:schemas-microsoft-com:vml" xmlns:wp14="http://schemas.microsoft.com/office/word/2010/wordprocessingDrawing" xmlns:wp="http://schemas.openxmlformats.org/drawingml/2006/wordprocessingDrawing" xmlns:w10="urn:schemas-microsoft-com:office:word" xmlns:w="http://schemas.openxmlformats.org/wordprocessingml/2006/main" xmlns:w14="http://schemas.microsoft.com/office/word/2010/wordml" xmlns:w15="http://schemas.microsoft.com/office/word/2012/wordml" xmlns:w16cex="http://schemas.microsoft.com/office/word/2018/wordml/cex" xmlns:w16cid="http://schemas.microsoft.com/office/word/2016/wordml/cid" xmlns:w16="http://schemas.microsoft.com/office/word/2018/wordml" xmlns:w16sdtdh="http://schemas.microsoft.com/office/word/2020/wordml/sdtdatahash" xmlns:w16se="http://schemas.microsoft.com/office/word/2015/wordml/symex" xmlns:wpg="http://schemas.microsoft.com/office/word/2010/wordprocessingGroup" xmlns:wpi="http://schemas.microsoft.com/office/word/2010/wordprocessingInk" xmlns:wne="http://schemas.microsoft.com/office/word/2006/wordml" xmlns:wps="http://schemas.microsoft.com/office/word/2010/wordprocessingShape" mc:Ignorable="w14 w15 w16se w16cid w16 w16cex w16sdtdh wp14">
+<w:ftr xmlns:wpc="http://schemas.microsoft.com/office/word/2010/wordprocessingCanvas" xmlns:cx="http://schemas.microsoft.com/office/drawing/2014/chartex" xmlns:cx1="http://schemas.microsoft.com/office/drawing/2015/9/8/chartex" xmlns:cx2="http://schemas.microsoft.com/office/drawing/2015/10/21/chartex" xmlns:cx3="http://schemas.microsoft.com/office/drawing/2016/5/9/chartex" xmlns:cx4="http://schemas.microsoft.com/office/drawing/2016/5/10/chartex" xmlns:cx5="http://schemas.microsoft.com/office/drawing/2016/5/11/chartex" xmlns:cx6="http://schemas.microsoft.com/office/drawing/2016/5/12/chartex" xmlns:cx7="http://schemas.microsoft.com/office/drawing/2016/5/13/chartex" xmlns:cx8="http://schemas.microsoft.com/office/drawing/2016/5/14/chartex" xmlns:mc="http://schemas.openxmlformats.org/markup-compatibility/2006" xmlns:aink="http://schemas.microsoft.com/office/drawing/2016/ink" xmlns:am3d="http://schemas.microsoft.com/office/drawing/2017/model3d" xmlns:o="urn:schemas-microsoft-com:office:office" xmlns:oel="http://schemas.microsoft.com/office/2019/extlst" xmlns:r="http://schemas.openxmlformats.org/officeDocument/2006/relationships" xmlns:m="http://schemas.openxmlformats.org/officeDocument/2006/math" xmlns:v="urn:schemas-microsoft-com:vml" xmlns:wp14="http://schemas.microsoft.com/office/word/2010/wordprocessingDrawing" xmlns:wp="http://schemas.openxmlformats.org/drawingml/2006/wordprocessingDrawing" xmlns:w10="urn:schemas-microsoft-com:office:word" xmlns:w="http://schemas.openxmlformats.org/wordprocessingml/2006/main" xmlns:w14="http://schemas.microsoft.com/office/word/2010/wordml" xmlns:w15="http://schemas.microsoft.com/office/word/2012/wordml" xmlns:w16cex="http://schemas.microsoft.com/office/word/2018/wordml/cex" xmlns:w16cid="http://schemas.microsoft.com/office/word/2016/wordml/cid" xmlns:w16="http://schemas.microsoft.com/office/word/2018/wordml" xmlns:w16du="http://schemas.microsoft.com/office/word/2023/wordml/word16du" xmlns:w16sdtdh="http://schemas.microsoft.com/office/word/2020/wordml/sdtdatahash" xmlns:w16se="http://schemas.microsoft.com/office/word/2015/wordml/symex" xmlns:wpg="http://schemas.microsoft.com/office/word/2010/wordprocessingGroup" xmlns:wpi="http://schemas.microsoft.com/office/word/2010/wordprocessingInk" xmlns:wne="http://schemas.microsoft.com/office/word/2006/wordml" xmlns:wps="http://schemas.microsoft.com/office/word/2010/wordprocessingShape" mc:Ignorable="w14 w15 w16se w16cid w16 w16cex w16sdtdh w16du wp14">
   <w:p>
     <w:pPr>
       <w:pBdr>
@@ -1591,7 +1583,7 @@
         <w:sz w:val="16"/>
         <w:szCs w:val="16"/>
       </w:rPr>
-      <w:t>2</w:t>
+      <w:t>1</w:t>
     </w:r>
     <w:r>
       <w:rPr>
@@ -1616,7 +1608,7 @@
         <w:sz w:val="16"/>
         <w:szCs w:val="16"/>
       </w:rPr>
-      <w:t>3</w:t>
+      <w:t>4</w:t>
     </w:r>
     <w:r>
       <w:rPr>
@@ -1813,7 +1805,7 @@
 </file>
 
 <file path=word/footnotes.xml><?xml version="1.0" encoding="utf-8"?>
-<w:footnotes xmlns:wpc="http://schemas.microsoft.com/office/word/2010/wordprocessingCanvas" xmlns:cx="http://schemas.microsoft.com/office/drawing/2014/chartex" xmlns:cx1="http://schemas.microsoft.com/office/drawing/2015/9/8/chartex" xmlns:cx2="http://schemas.microsoft.com/office/drawing/2015/10/21/chartex" xmlns:cx3="http://schemas.microsoft.com/office/drawing/2016/5/9/chartex" xmlns:cx4="http://schemas.microsoft.com/office/drawing/2016/5/10/chartex" xmlns:cx5="http://schemas.microsoft.com/office/drawing/2016/5/11/chartex" xmlns:cx6="http://schemas.microsoft.com/office/drawing/2016/5/12/chartex" xmlns:cx7="http://schemas.microsoft.com/office/drawing/2016/5/13/chartex" xmlns:cx8="http://schemas.microsoft.com/office/drawing/2016/5/14/chartex" xmlns:mc="http://schemas.openxmlformats.org/markup-compatibility/2006" xmlns:aink="http://schemas.microsoft.com/office/drawing/2016/ink" xmlns:am3d="http://schemas.microsoft.com/office/drawing/2017/model3d" xmlns:o="urn:schemas-microsoft-com:office:office" xmlns:oel="http://schemas.microsoft.com/office/2019/extlst" xmlns:r="http://schemas.openxmlformats.org/officeDocument/2006/relationships" xmlns:m="http://schemas.openxmlformats.org/officeDocument/2006/math" xmlns:v="urn:schemas-microsoft-com:vml" xmlns:wp14="http://schemas.microsoft.com/office/word/2010/wordprocessingDrawing" xmlns:wp="http://schemas.openxmlformats.org/drawingml/2006/wordprocessingDrawing" xmlns:w10="urn:schemas-microsoft-com:office:word" xmlns:w="http://schemas.openxmlformats.org/wordprocessingml/2006/main" xmlns:w14="http://schemas.microsoft.com/office/word/2010/wordml" xmlns:w15="http://schemas.microsoft.com/office/word/2012/wordml" xmlns:w16cex="http://schemas.microsoft.com/office/word/2018/wordml/cex" xmlns:w16cid="http://schemas.microsoft.com/office/word/2016/wordml/cid" xmlns:w16="http://schemas.microsoft.com/office/word/2018/wordml" xmlns:w16sdtdh="http://schemas.microsoft.com/office/word/2020/wordml/sdtdatahash" xmlns:w16se="http://schemas.microsoft.com/office/word/2015/wordml/symex" xmlns:wpg="http://schemas.microsoft.com/office/word/2010/wordprocessingGroup" xmlns:wpi="http://schemas.microsoft.com/office/word/2010/wordprocessingInk" xmlns:wne="http://schemas.microsoft.com/office/word/2006/wordml" xmlns:wps="http://schemas.microsoft.com/office/word/2010/wordprocessingShape" mc:Ignorable="w14 w15 w16se w16cid w16 w16cex w16sdtdh wp14">
+<w:footnotes xmlns:wpc="http://schemas.microsoft.com/office/word/2010/wordprocessingCanvas" xmlns:cx="http://schemas.microsoft.com/office/drawing/2014/chartex" xmlns:cx1="http://schemas.microsoft.com/office/drawing/2015/9/8/chartex" xmlns:cx2="http://schemas.microsoft.com/office/drawing/2015/10/21/chartex" xmlns:cx3="http://schemas.microsoft.com/office/drawing/2016/5/9/chartex" xmlns:cx4="http://schemas.microsoft.com/office/drawing/2016/5/10/chartex" xmlns:cx5="http://schemas.microsoft.com/office/drawing/2016/5/11/chartex" xmlns:cx6="http://schemas.microsoft.com/office/drawing/2016/5/12/chartex" xmlns:cx7="http://schemas.microsoft.com/office/drawing/2016/5/13/chartex" xmlns:cx8="http://schemas.microsoft.com/office/drawing/2016/5/14/chartex" xmlns:mc="http://schemas.openxmlformats.org/markup-compatibility/2006" xmlns:aink="http://schemas.microsoft.com/office/drawing/2016/ink" xmlns:am3d="http://schemas.microsoft.com/office/drawing/2017/model3d" xmlns:o="urn:schemas-microsoft-com:office:office" xmlns:oel="http://schemas.microsoft.com/office/2019/extlst" xmlns:r="http://schemas.openxmlformats.org/officeDocument/2006/relationships" xmlns:m="http://schemas.openxmlformats.org/officeDocument/2006/math" xmlns:v="urn:schemas-microsoft-com:vml" xmlns:wp14="http://schemas.microsoft.com/office/word/2010/wordprocessingDrawing" xmlns:wp="http://schemas.openxmlformats.org/drawingml/2006/wordprocessingDrawing" xmlns:w10="urn:schemas-microsoft-com:office:word" xmlns:w="http://schemas.openxmlformats.org/wordprocessingml/2006/main" xmlns:w14="http://schemas.microsoft.com/office/word/2010/wordml" xmlns:w15="http://schemas.microsoft.com/office/word/2012/wordml" xmlns:w16cex="http://schemas.microsoft.com/office/word/2018/wordml/cex" xmlns:w16cid="http://schemas.microsoft.com/office/word/2016/wordml/cid" xmlns:w16="http://schemas.microsoft.com/office/word/2018/wordml" xmlns:w16du="http://schemas.microsoft.com/office/word/2023/wordml/word16du" xmlns:w16sdtdh="http://schemas.microsoft.com/office/word/2020/wordml/sdtdatahash" xmlns:w16se="http://schemas.microsoft.com/office/word/2015/wordml/symex" xmlns:wpg="http://schemas.microsoft.com/office/word/2010/wordprocessingGroup" xmlns:wpi="http://schemas.microsoft.com/office/word/2010/wordprocessingInk" xmlns:wne="http://schemas.microsoft.com/office/word/2006/wordml" xmlns:wps="http://schemas.microsoft.com/office/word/2010/wordprocessingShape" mc:Ignorable="w14 w15 w16se w16cid w16 w16cex w16sdtdh w16du wp14">
   <w:footnote w:type="separator" w:id="-1">
     <w:p>
       <w:r>
@@ -1832,7 +1824,7 @@
 </file>
 
 <file path=word/numbering.xml><?xml version="1.0" encoding="utf-8"?>
-<w:numbering xmlns:wpc="http://schemas.microsoft.com/office/word/2010/wordprocessingCanvas" xmlns:cx="http://schemas.microsoft.com/office/drawing/2014/chartex" xmlns:cx1="http://schemas.microsoft.com/office/drawing/2015/9/8/chartex" xmlns:cx2="http://schemas.microsoft.com/office/drawing/2015/10/21/chartex" xmlns:cx3="http://schemas.microsoft.com/office/drawing/2016/5/9/chartex" xmlns:cx4="http://schemas.microsoft.com/office/drawing/2016/5/10/chartex" xmlns:cx5="http://schemas.microsoft.com/office/drawing/2016/5/11/chartex" xmlns:cx6="http://schemas.microsoft.com/office/drawing/2016/5/12/chartex" xmlns:cx7="http://schemas.microsoft.com/office/drawing/2016/5/13/chartex" xmlns:cx8="http://schemas.microsoft.com/office/drawing/2016/5/14/chartex" xmlns:mc="http://schemas.openxmlformats.org/markup-compatibility/2006" xmlns:aink="http://schemas.microsoft.com/office/drawing/2016/ink" xmlns:am3d="http://schemas.microsoft.com/office/drawing/2017/model3d" xmlns:o="urn:schemas-microsoft-com:office:office" xmlns:oel="http://schemas.microsoft.com/office/2019/extlst" xmlns:r="http://schemas.openxmlformats.org/officeDocument/2006/relationships" xmlns:m="http://schemas.openxmlformats.org/officeDocument/2006/math" xmlns:v="urn:schemas-microsoft-com:vml" xmlns:wp14="http://schemas.microsoft.com/office/word/2010/wordprocessingDrawing" xmlns:wp="http://schemas.openxmlformats.org/drawingml/2006/wordprocessingDrawing" xmlns:w10="urn:schemas-microsoft-com:office:word" xmlns:w="http://schemas.openxmlformats.org/wordprocessingml/2006/main" xmlns:w14="http://schemas.microsoft.com/office/word/2010/wordml" xmlns:w15="http://schemas.microsoft.com/office/word/2012/wordml" xmlns:w16cex="http://schemas.microsoft.com/office/word/2018/wordml/cex" xmlns:w16cid="http://schemas.microsoft.com/office/word/2016/wordml/cid" xmlns:w16="http://schemas.microsoft.com/office/word/2018/wordml" xmlns:w16sdtdh="http://schemas.microsoft.com/office/word/2020/wordml/sdtdatahash" xmlns:w16se="http://schemas.microsoft.com/office/word/2015/wordml/symex" xmlns:wpg="http://schemas.microsoft.com/office/word/2010/wordprocessingGroup" xmlns:wpi="http://schemas.microsoft.com/office/word/2010/wordprocessingInk" xmlns:wne="http://schemas.microsoft.com/office/word/2006/wordml" xmlns:wps="http://schemas.microsoft.com/office/word/2010/wordprocessingShape" mc:Ignorable="w14 w15 w16se w16cid w16 w16cex w16sdtdh wp14">
+<w:numbering xmlns:wpc="http://schemas.microsoft.com/office/word/2010/wordprocessingCanvas" xmlns:cx="http://schemas.microsoft.com/office/drawing/2014/chartex" xmlns:cx1="http://schemas.microsoft.com/office/drawing/2015/9/8/chartex" xmlns:cx2="http://schemas.microsoft.com/office/drawing/2015/10/21/chartex" xmlns:cx3="http://schemas.microsoft.com/office/drawing/2016/5/9/chartex" xmlns:cx4="http://schemas.microsoft.com/office/drawing/2016/5/10/chartex" xmlns:cx5="http://schemas.microsoft.com/office/drawing/2016/5/11/chartex" xmlns:cx6="http://schemas.microsoft.com/office/drawing/2016/5/12/chartex" xmlns:cx7="http://schemas.microsoft.com/office/drawing/2016/5/13/chartex" xmlns:cx8="http://schemas.microsoft.com/office/drawing/2016/5/14/chartex" xmlns:mc="http://schemas.openxmlformats.org/markup-compatibility/2006" xmlns:aink="http://schemas.microsoft.com/office/drawing/2016/ink" xmlns:am3d="http://schemas.microsoft.com/office/drawing/2017/model3d" xmlns:o="urn:schemas-microsoft-com:office:office" xmlns:oel="http://schemas.microsoft.com/office/2019/extlst" xmlns:r="http://schemas.openxmlformats.org/officeDocument/2006/relationships" xmlns:m="http://schemas.openxmlformats.org/officeDocument/2006/math" xmlns:v="urn:schemas-microsoft-com:vml" xmlns:wp14="http://schemas.microsoft.com/office/word/2010/wordprocessingDrawing" xmlns:wp="http://schemas.openxmlformats.org/drawingml/2006/wordprocessingDrawing" xmlns:w10="urn:schemas-microsoft-com:office:word" xmlns:w="http://schemas.openxmlformats.org/wordprocessingml/2006/main" xmlns:w14="http://schemas.microsoft.com/office/word/2010/wordml" xmlns:w15="http://schemas.microsoft.com/office/word/2012/wordml" xmlns:w16cex="http://schemas.microsoft.com/office/word/2018/wordml/cex" xmlns:w16cid="http://schemas.microsoft.com/office/word/2016/wordml/cid" xmlns:w16="http://schemas.microsoft.com/office/word/2018/wordml" xmlns:w16du="http://schemas.microsoft.com/office/word/2023/wordml/word16du" xmlns:w16sdtdh="http://schemas.microsoft.com/office/word/2020/wordml/sdtdatahash" xmlns:w16se="http://schemas.microsoft.com/office/word/2015/wordml/symex" xmlns:wpg="http://schemas.microsoft.com/office/word/2010/wordprocessingGroup" xmlns:wpi="http://schemas.microsoft.com/office/word/2010/wordprocessingInk" xmlns:wne="http://schemas.microsoft.com/office/word/2006/wordml" xmlns:wps="http://schemas.microsoft.com/office/word/2010/wordprocessingShape" mc:Ignorable="w14 w15 w16se w16cid w16 w16cex w16sdtdh w16du wp14">
   <w:abstractNum w:abstractNumId="0" w15:restartNumberingAfterBreak="0">
     <w:nsid w:val="5493428A"/>
     <w:multiLevelType w:val="multilevel"/>
@@ -1953,7 +1945,7 @@
 </file>
 
 <file path=word/styles.xml><?xml version="1.0" encoding="utf-8"?>
-<w:styles xmlns:mc="http://schemas.openxmlformats.org/markup-compatibility/2006" xmlns:r="http://schemas.openxmlformats.org/officeDocument/2006/relationships" xmlns:w="http://schemas.openxmlformats.org/wordprocessingml/2006/main" xmlns:w14="http://schemas.microsoft.com/office/word/2010/wordml" xmlns:w15="http://schemas.microsoft.com/office/word/2012/wordml" xmlns:w16cex="http://schemas.microsoft.com/office/word/2018/wordml/cex" xmlns:w16cid="http://schemas.microsoft.com/office/word/2016/wordml/cid" xmlns:w16="http://schemas.microsoft.com/office/word/2018/wordml" xmlns:w16sdtdh="http://schemas.microsoft.com/office/word/2020/wordml/sdtdatahash" xmlns:w16se="http://schemas.microsoft.com/office/word/2015/wordml/symex" mc:Ignorable="w14 w15 w16se w16cid w16 w16cex w16sdtdh">
+<w:styles xmlns:mc="http://schemas.openxmlformats.org/markup-compatibility/2006" xmlns:r="http://schemas.openxmlformats.org/officeDocument/2006/relationships" xmlns:w="http://schemas.openxmlformats.org/wordprocessingml/2006/main" xmlns:w14="http://schemas.microsoft.com/office/word/2010/wordml" xmlns:w15="http://schemas.microsoft.com/office/word/2012/wordml" xmlns:w16cex="http://schemas.microsoft.com/office/word/2018/wordml/cex" xmlns:w16cid="http://schemas.microsoft.com/office/word/2016/wordml/cid" xmlns:w16="http://schemas.microsoft.com/office/word/2018/wordml" xmlns:w16du="http://schemas.microsoft.com/office/word/2023/wordml/word16du" xmlns:w16sdtdh="http://schemas.microsoft.com/office/word/2020/wordml/sdtdatahash" xmlns:w16se="http://schemas.microsoft.com/office/word/2015/wordml/symex" mc:Ignorable="w14 w15 w16se w16cid w16 w16cex w16sdtdh w16du">
   <w:docDefaults>
     <w:rPrDefault>
       <w:rPr>

</xml_diff>